<commit_message>
Code and report update
</commit_message>
<xml_diff>
--- a/ca3.docx
+++ b/ca3.docx
@@ -8,6 +8,12 @@
           <w:rFonts w:hint="eastAsia"/>
         </w:rPr>
         <w:t>作业好难啊</w:t>
+      </w:r>
+      <w:r>
+        <w:rPr>
+          <w:rFonts w:hint="eastAsia"/>
+        </w:rPr>
+        <w:t>，作业真的好难啊</w:t>
       </w:r>
     </w:p>
     <w:sectPr>

</xml_diff>